<commit_message>
Finished Reading check 2
</commit_message>
<xml_diff>
--- a/20-21/English/Persuasive/RS_Persuasive_Reading_Check_#1.docx
+++ b/20-21/English/Persuasive/RS_Persuasive_Reading_Check_#1.docx
@@ -7,6 +7,7 @@
         <w:pStyle w:val="needsclick"/>
         <w:shd w:val="clear" w:color="auto" w:fill="FFFFFF" w:themeFill="background1"/>
         <w:spacing w:before="0" w:beforeAutospacing="0" w:after="0" w:afterAutospacing="0" w:line="360" w:lineRule="auto"/>
+        <w:ind w:firstLine="720"/>
         <w:rPr>
           <w:rFonts w:ascii="Open Sans" w:hAnsi="Open Sans"/>
           <w:b/>
@@ -250,27 +251,7 @@
           <w:sz w:val="27"/>
           <w:szCs w:val="27"/>
         </w:rPr>
-        <w:t xml:space="preserve">To read your selected novel </w:t>
-      </w:r>
-      <w:proofErr w:type="gramStart"/>
-      <w:r>
-        <w:rPr>
-          <w:rFonts w:ascii="Open Sans" w:hAnsi="Open Sans"/>
-          <w:color w:val="40444F"/>
-          <w:sz w:val="27"/>
-          <w:szCs w:val="27"/>
-        </w:rPr>
-        <w:t>in order to</w:t>
-      </w:r>
-      <w:proofErr w:type="gramEnd"/>
-      <w:r>
-        <w:rPr>
-          <w:rFonts w:ascii="Open Sans" w:hAnsi="Open Sans"/>
-          <w:color w:val="40444F"/>
-          <w:sz w:val="27"/>
-          <w:szCs w:val="27"/>
-        </w:rPr>
-        <w:t xml:space="preserve"> write a persuasive paper which answers the question- what message is the author attempting to convey to his/her readers and how?  </w:t>
+        <w:t xml:space="preserve">To read your selected novel in order to write a persuasive paper which answers the question- what message is the author attempting to convey to his/her readers and how?  </w:t>
       </w:r>
     </w:p>
     <w:p>
@@ -318,27 +299,7 @@
           <w:sz w:val="27"/>
           <w:szCs w:val="27"/>
         </w:rPr>
-        <w:t xml:space="preserve"> – As you read, </w:t>
-      </w:r>
-      <w:proofErr w:type="gramStart"/>
-      <w:r>
-        <w:rPr>
-          <w:rFonts w:ascii="Open Sans" w:hAnsi="Open Sans"/>
-          <w:color w:val="40444F"/>
-          <w:sz w:val="27"/>
-          <w:szCs w:val="27"/>
-        </w:rPr>
-        <w:t>highlight</w:t>
-      </w:r>
-      <w:proofErr w:type="gramEnd"/>
-      <w:r>
-        <w:rPr>
-          <w:rFonts w:ascii="Open Sans" w:hAnsi="Open Sans"/>
-          <w:color w:val="40444F"/>
-          <w:sz w:val="27"/>
-          <w:szCs w:val="27"/>
-        </w:rPr>
-        <w:t xml:space="preserve"> and label significant sentences from the story that reveal something interesting or important about a character, setting, conflict, or other notable items like the author’s use of figurative language.  This can be done easily in </w:t>
+        <w:t xml:space="preserve"> – As you read, highlight and label significant sentences from the story that reveal something interesting or important about a character, setting, conflict, or other notable items like the author’s use of figurative language.  This can be done easily in </w:t>
       </w:r>
       <w:proofErr w:type="spellStart"/>
       <w:r>

</xml_diff>